<commit_message>
Add Gemini LLM integration and AI doc features
</commit_message>
<xml_diff>
--- a/backend/exports/project_10.docx
+++ b/backend/exports/project_10.docx
@@ -33,6 +33,21 @@
         <w:t>[AI Generated]</w:t>
         <w:br/>
         <w:br/>
+        <w:t>Refine the following document section.</w:t>
+        <w:br/>
+        <w:br/>
+        <w:t>Main topic: Applications of AI in modern healthcare</w:t>
+        <w:br/>
+        <w:t>Section title: Introduction</w:t>
+        <w:br/>
+        <w:t>Refinement instruction: Mke it concise and formal</w:t>
+        <w:br/>
+        <w:br/>
+        <w:t>Original text:</w:t>
+        <w:br/>
+        <w:t>[AI Generated]</w:t>
+        <w:br/>
+        <w:br/>
         <w:t>Write a clear, structured section for a document.</w:t>
         <w:br/>
         <w:t>Main topic: Applications of AI in modern healthcare</w:t>
@@ -47,6 +62,9 @@
         <w:t>- Simple and professional tone</w:t>
         <w:br/>
         <w:t>- Explain the idea in a way a beginner can understand.</w:t>
+        <w:br/>
+        <w:br/>
+        <w:t>Return only the improved version, no explanations.</w:t>
       </w:r>
     </w:p>
     <w:p>

</xml_diff>